<commit_message>
add graph to PM5 and fix report typos
</commit_message>
<xml_diff>
--- a/output_clover.docx
+++ b/output_clover.docx
@@ -1,6 +1,6 @@
 
 <file path=word/document.xml><?xml version="1.0" encoding="utf-8"?>
-<w:document xmlns:wpc="http://schemas.microsoft.com/office/word/2010/wordprocessingCanvas" xmlns:cx="http://schemas.microsoft.com/office/drawing/2014/chartex" xmlns:cx1="http://schemas.microsoft.com/office/drawing/2015/9/8/chartex" xmlns:cx2="http://schemas.microsoft.com/office/drawing/2015/10/21/chartex" xmlns:cx3="http://schemas.microsoft.com/office/drawing/2016/5/9/chartex" xmlns:cx4="http://schemas.microsoft.com/office/drawing/2016/5/10/chartex" xmlns:cx5="http://schemas.microsoft.com/office/drawing/2016/5/11/chartex" xmlns:cx6="http://schemas.microsoft.com/office/drawing/2016/5/12/chartex" xmlns:cx7="http://schemas.microsoft.com/office/drawing/2016/5/13/chartex" xmlns:cx8="http://schemas.microsoft.com/office/drawing/2016/5/14/chartex" xmlns:mc="http://schemas.openxmlformats.org/markup-compatibility/2006" xmlns:aink="http://schemas.microsoft.com/office/drawing/2016/ink" xmlns:am3d="http://schemas.microsoft.com/office/drawing/2017/model3d" xmlns:o="urn:schemas-microsoft-com:office:office" xmlns:r="http://schemas.openxmlformats.org/officeDocument/2006/relationships" xmlns:m="http://schemas.openxmlformats.org/officeDocument/2006/math" xmlns:v="urn:schemas-microsoft-com:vml" xmlns:wp14="http://schemas.microsoft.com/office/word/2010/wordprocessingDrawing" xmlns:wp="http://schemas.openxmlformats.org/drawingml/2006/wordprocessingDrawing" xmlns:w10="urn:schemas-microsoft-com:office:word" xmlns:w="http://schemas.openxmlformats.org/wordprocessingml/2006/main" xmlns:w14="http://schemas.microsoft.com/office/word/2010/wordml" xmlns:w15="http://schemas.microsoft.com/office/word/2012/wordml" xmlns:w16cex="http://schemas.microsoft.com/office/word/2018/wordml/cex" xmlns:w16cid="http://schemas.microsoft.com/office/word/2016/wordml/cid" xmlns:w16="http://schemas.microsoft.com/office/word/2018/wordml" xmlns:w16se="http://schemas.microsoft.com/office/word/2015/wordml/symex" xmlns:wpg="http://schemas.microsoft.com/office/word/2010/wordprocessingGroup" xmlns:wpi="http://schemas.microsoft.com/office/word/2010/wordprocessingInk" xmlns:wne="http://schemas.microsoft.com/office/word/2006/wordml" xmlns:wps="http://schemas.microsoft.com/office/word/2010/wordprocessingShape" mc:Ignorable="w14 w15 w16se w16cid w16 w16cex wp14">
+<w:document xmlns:wpc="http://schemas.microsoft.com/office/word/2010/wordprocessingCanvas" xmlns:cx="http://schemas.microsoft.com/office/drawing/2014/chartex" xmlns:cx1="http://schemas.microsoft.com/office/drawing/2015/9/8/chartex" xmlns:cx2="http://schemas.microsoft.com/office/drawing/2015/10/21/chartex" xmlns:cx3="http://schemas.microsoft.com/office/drawing/2016/5/9/chartex" xmlns:cx4="http://schemas.microsoft.com/office/drawing/2016/5/10/chartex" xmlns:cx5="http://schemas.microsoft.com/office/drawing/2016/5/11/chartex" xmlns:cx6="http://schemas.microsoft.com/office/drawing/2016/5/12/chartex" xmlns:cx7="http://schemas.microsoft.com/office/drawing/2016/5/13/chartex" xmlns:cx8="http://schemas.microsoft.com/office/drawing/2016/5/14/chartex" xmlns:mc="http://schemas.openxmlformats.org/markup-compatibility/2006" xmlns:aink="http://schemas.microsoft.com/office/drawing/2016/ink" xmlns:am3d="http://schemas.microsoft.com/office/drawing/2017/model3d" xmlns:o="urn:schemas-microsoft-com:office:office" xmlns:r="http://schemas.openxmlformats.org/officeDocument/2006/relationships" xmlns:m="http://schemas.openxmlformats.org/officeDocument/2006/math" xmlns:v="urn:schemas-microsoft-com:vml" xmlns:wp14="http://schemas.microsoft.com/office/word/2010/wordprocessingDrawing" xmlns:wp="http://schemas.openxmlformats.org/drawingml/2006/wordprocessingDrawing" xmlns:w10="urn:schemas-microsoft-com:office:word" xmlns:w="http://schemas.openxmlformats.org/wordprocessingml/2006/main" xmlns:w14="http://schemas.microsoft.com/office/word/2010/wordml" xmlns:w15="http://schemas.microsoft.com/office/word/2012/wordml" xmlns:w16cid="http://schemas.microsoft.com/office/word/2016/wordml/cid" xmlns:w16se="http://schemas.microsoft.com/office/word/2015/wordml/symex" xmlns:wpg="http://schemas.microsoft.com/office/word/2010/wordprocessingGroup" xmlns:wpi="http://schemas.microsoft.com/office/word/2010/wordprocessingInk" xmlns:wne="http://schemas.microsoft.com/office/word/2006/wordml" xmlns:wps="http://schemas.microsoft.com/office/word/2010/wordprocessingShape" mc:Ignorable="w14 w15 w16se w16cid wp14">
   <w:body>
     <w:p>
       <w:pPr>
@@ -73,21 +73,7 @@
           <w:sz w:val="24"/>
           <w:szCs w:val="24"/>
         </w:rPr>
-        <w:t xml:space="preserve">Which are the most frequent words found in the tweets based on the top 10 </w:t>
-      </w:r>
-      <w:r>
-        <w:rPr>
-          <w:sz w:val="24"/>
-          <w:szCs w:val="24"/>
-        </w:rPr>
-        <w:t>dis</w:t>
-      </w:r>
-      <w:r>
-        <w:rPr>
-          <w:sz w:val="24"/>
-          <w:szCs w:val="24"/>
-        </w:rPr>
-        <w:t>approvals?</w:t>
+        <w:t>Which are the most frequent words found in the tweets based on the top 10 disapprovals?</w:t>
       </w:r>
     </w:p>
     <w:p>
@@ -129,68 +115,52 @@
           <w:sz w:val="24"/>
           <w:szCs w:val="24"/>
         </w:rPr>
-        <w:t xml:space="preserve">What is the correlation between the number of retweets and the </w:t>
-      </w:r>
-      <w:r>
+        <w:t>What is the correlation between the number of retweets and the disapproval ratings for the top 10 approvals?</w:t>
+      </w:r>
+    </w:p>
+    <w:p>
+      <w:pPr>
+        <w:jc w:val="both"/>
         <w:rPr>
           <w:sz w:val="24"/>
           <w:szCs w:val="24"/>
         </w:rPr>
-        <w:t>dis</w:t>
-      </w:r>
+      </w:pPr>
       <w:r>
         <w:rPr>
           <w:sz w:val="24"/>
           <w:szCs w:val="24"/>
         </w:rPr>
-        <w:t>approval ratings for the top 10 approvals?</w:t>
-      </w:r>
-    </w:p>
-    <w:p>
-      <w:pPr>
-        <w:jc w:val="both"/>
+        <w:t>After combining the data, we observed no correlation between the number of retweets and the approval/disapproval ratings given a specific day.</w:t>
+      </w:r>
+      <w:r>
         <w:rPr>
           <w:sz w:val="24"/>
           <w:szCs w:val="24"/>
         </w:rPr>
-      </w:pPr>
+        <w:t xml:space="preserve"> Although, the most frequent words found as per the highest approval/disapproval rates come </w:t>
+      </w:r>
       <w:r>
         <w:rPr>
           <w:sz w:val="24"/>
           <w:szCs w:val="24"/>
         </w:rPr>
-        <w:t>After combining the data, we observed no correlation between the number of retweets and the approval/disapproval ratings given a specific day.</w:t>
+        <w:t>as</w:t>
       </w:r>
       <w:r>
         <w:rPr>
           <w:sz w:val="24"/>
           <w:szCs w:val="24"/>
         </w:rPr>
-        <w:t xml:space="preserve"> Although, the most frequent words found as per the highest approval/disapproval rates come </w:t>
+        <w:t xml:space="preserve"> no surprise.</w:t>
       </w:r>
       <w:r>
         <w:rPr>
           <w:sz w:val="24"/>
           <w:szCs w:val="24"/>
         </w:rPr>
-        <w:t>as</w:t>
-      </w:r>
-      <w:r>
-        <w:rPr>
-          <w:sz w:val="24"/>
-          <w:szCs w:val="24"/>
-        </w:rPr>
-        <w:t xml:space="preserve"> no surprise.</w:t>
-      </w:r>
-      <w:r>
-        <w:rPr>
-          <w:sz w:val="24"/>
-          <w:szCs w:val="24"/>
-        </w:rPr>
         <w:t xml:space="preserve"> </w:t>
       </w:r>
-      <w:bookmarkStart w:id="0" w:name="_GoBack"/>
-      <w:bookmarkEnd w:id="0"/>
     </w:p>
     <w:p>
       <w:pPr>
@@ -397,7 +367,25 @@
           <w:szCs w:val="28"/>
         </w:rPr>
         <w:lastRenderedPageBreak/>
-        <w:t xml:space="preserve">MOST FREQUANT WORDS FOUND IN TWEETS AS PER TOP 10 </w:t>
+        <w:t>MOST FREQU</w:t>
+      </w:r>
+      <w:r>
+        <w:rPr>
+          <w:b/>
+          <w:bCs/>
+          <w:sz w:val="28"/>
+          <w:szCs w:val="28"/>
+        </w:rPr>
+        <w:t>E</w:t>
+      </w:r>
+      <w:r>
+        <w:rPr>
+          <w:b/>
+          <w:bCs/>
+          <w:sz w:val="28"/>
+          <w:szCs w:val="28"/>
+        </w:rPr>
+        <w:t xml:space="preserve">NT WORDS FOUND IN TWEETS AS PER TOP 10 </w:t>
       </w:r>
       <w:r>
         <w:rPr>
@@ -407,7 +395,27 @@
           <w:szCs w:val="28"/>
           <w:highlight w:val="green"/>
         </w:rPr>
-        <w:t>APPORVALS</w:t>
+        <w:t>APP</w:t>
+      </w:r>
+      <w:r>
+        <w:rPr>
+          <w:b/>
+          <w:bCs/>
+          <w:sz w:val="28"/>
+          <w:szCs w:val="28"/>
+          <w:highlight w:val="green"/>
+        </w:rPr>
+        <w:t>RO</w:t>
+      </w:r>
+      <w:r>
+        <w:rPr>
+          <w:b/>
+          <w:bCs/>
+          <w:sz w:val="28"/>
+          <w:szCs w:val="28"/>
+          <w:highlight w:val="green"/>
+        </w:rPr>
+        <w:t>VALS</w:t>
       </w:r>
       <w:r>
         <w:rPr>
@@ -572,8 +580,25 @@
           <w:sz w:val="28"/>
           <w:szCs w:val="28"/>
         </w:rPr>
-        <w:lastRenderedPageBreak/>
-        <w:t xml:space="preserve">MOST FREQUANT WORDS FOUND IN TWEETS AS PER TOP 10 </w:t>
+        <w:t>MOST FREQU</w:t>
+      </w:r>
+      <w:r>
+        <w:rPr>
+          <w:b/>
+          <w:bCs/>
+          <w:sz w:val="28"/>
+          <w:szCs w:val="28"/>
+        </w:rPr>
+        <w:t>E</w:t>
+      </w:r>
+      <w:r>
+        <w:rPr>
+          <w:b/>
+          <w:bCs/>
+          <w:sz w:val="28"/>
+          <w:szCs w:val="28"/>
+        </w:rPr>
+        <w:t xml:space="preserve">NT WORDS FOUND IN TWEETS AS PER TOP 10 </w:t>
       </w:r>
       <w:r>
         <w:rPr>
@@ -583,7 +608,27 @@
           <w:szCs w:val="28"/>
           <w:highlight w:val="green"/>
         </w:rPr>
-        <w:t>APPORVALS</w:t>
+        <w:t>APP</w:t>
+      </w:r>
+      <w:r>
+        <w:rPr>
+          <w:b/>
+          <w:bCs/>
+          <w:sz w:val="28"/>
+          <w:szCs w:val="28"/>
+          <w:highlight w:val="green"/>
+        </w:rPr>
+        <w:t>RO</w:t>
+      </w:r>
+      <w:r>
+        <w:rPr>
+          <w:b/>
+          <w:bCs/>
+          <w:sz w:val="28"/>
+          <w:szCs w:val="28"/>
+          <w:highlight w:val="green"/>
+        </w:rPr>
+        <w:t>VALS</w:t>
       </w:r>
       <w:r>
         <w:rPr>
@@ -749,8 +794,25 @@
           <w:sz w:val="28"/>
           <w:szCs w:val="28"/>
         </w:rPr>
-        <w:lastRenderedPageBreak/>
-        <w:t xml:space="preserve">MOST FREQUANT WORDS FOUND IN TWEETS AS PER TOP 10 </w:t>
+        <w:t>MOST FREQU</w:t>
+      </w:r>
+      <w:r>
+        <w:rPr>
+          <w:b/>
+          <w:bCs/>
+          <w:sz w:val="28"/>
+          <w:szCs w:val="28"/>
+        </w:rPr>
+        <w:t>E</w:t>
+      </w:r>
+      <w:r>
+        <w:rPr>
+          <w:b/>
+          <w:bCs/>
+          <w:sz w:val="28"/>
+          <w:szCs w:val="28"/>
+        </w:rPr>
+        <w:t xml:space="preserve">NT WORDS FOUND IN TWEETS AS PER TOP 10 </w:t>
       </w:r>
       <w:r>
         <w:rPr>
@@ -760,7 +822,27 @@
           <w:szCs w:val="28"/>
           <w:highlight w:val="red"/>
         </w:rPr>
-        <w:t>DISAPPORVALS</w:t>
+        <w:t>DISAPP</w:t>
+      </w:r>
+      <w:r>
+        <w:rPr>
+          <w:b/>
+          <w:bCs/>
+          <w:sz w:val="28"/>
+          <w:szCs w:val="28"/>
+          <w:highlight w:val="red"/>
+        </w:rPr>
+        <w:t>RO</w:t>
+      </w:r>
+      <w:r>
+        <w:rPr>
+          <w:b/>
+          <w:bCs/>
+          <w:sz w:val="28"/>
+          <w:szCs w:val="28"/>
+          <w:highlight w:val="red"/>
+        </w:rPr>
+        <w:t>VALS</w:t>
       </w:r>
       <w:r>
         <w:rPr>
@@ -921,8 +1003,27 @@
           <w:sz w:val="28"/>
           <w:szCs w:val="28"/>
         </w:rPr>
-        <w:lastRenderedPageBreak/>
-        <w:t xml:space="preserve">MOST FREQUANT WORDS FOUND IN TWEETS AS PER TOP 10 </w:t>
+        <w:t>MOST FREQU</w:t>
+      </w:r>
+      <w:r>
+        <w:rPr>
+          <w:b/>
+          <w:bCs/>
+          <w:sz w:val="28"/>
+          <w:szCs w:val="28"/>
+        </w:rPr>
+        <w:t>E</w:t>
+      </w:r>
+      <w:bookmarkStart w:id="0" w:name="_GoBack"/>
+      <w:bookmarkEnd w:id="0"/>
+      <w:r>
+        <w:rPr>
+          <w:b/>
+          <w:bCs/>
+          <w:sz w:val="28"/>
+          <w:szCs w:val="28"/>
+        </w:rPr>
+        <w:t xml:space="preserve">NT WORDS FOUND IN TWEETS AS PER TOP 10 </w:t>
       </w:r>
       <w:r>
         <w:rPr>
@@ -932,7 +1033,27 @@
           <w:szCs w:val="28"/>
           <w:highlight w:val="red"/>
         </w:rPr>
-        <w:t>DISAPPORVALS</w:t>
+        <w:t>DISAPP</w:t>
+      </w:r>
+      <w:r>
+        <w:rPr>
+          <w:b/>
+          <w:bCs/>
+          <w:sz w:val="28"/>
+          <w:szCs w:val="28"/>
+          <w:highlight w:val="red"/>
+        </w:rPr>
+        <w:t>RO</w:t>
+      </w:r>
+      <w:r>
+        <w:rPr>
+          <w:b/>
+          <w:bCs/>
+          <w:sz w:val="28"/>
+          <w:szCs w:val="28"/>
+          <w:highlight w:val="red"/>
+        </w:rPr>
+        <w:t>VALS</w:t>
       </w:r>
       <w:r>
         <w:rPr>
@@ -1114,7 +1235,7 @@
 </file>
 
 <file path=word/numbering.xml><?xml version="1.0" encoding="utf-8"?>
-<w:numbering xmlns:wpc="http://schemas.microsoft.com/office/word/2010/wordprocessingCanvas" xmlns:cx="http://schemas.microsoft.com/office/drawing/2014/chartex" xmlns:cx1="http://schemas.microsoft.com/office/drawing/2015/9/8/chartex" xmlns:cx2="http://schemas.microsoft.com/office/drawing/2015/10/21/chartex" xmlns:cx3="http://schemas.microsoft.com/office/drawing/2016/5/9/chartex" xmlns:cx4="http://schemas.microsoft.com/office/drawing/2016/5/10/chartex" xmlns:cx5="http://schemas.microsoft.com/office/drawing/2016/5/11/chartex" xmlns:cx6="http://schemas.microsoft.com/office/drawing/2016/5/12/chartex" xmlns:cx7="http://schemas.microsoft.com/office/drawing/2016/5/13/chartex" xmlns:cx8="http://schemas.microsoft.com/office/drawing/2016/5/14/chartex" xmlns:mc="http://schemas.openxmlformats.org/markup-compatibility/2006" xmlns:aink="http://schemas.microsoft.com/office/drawing/2016/ink" xmlns:am3d="http://schemas.microsoft.com/office/drawing/2017/model3d" xmlns:o="urn:schemas-microsoft-com:office:office" xmlns:r="http://schemas.openxmlformats.org/officeDocument/2006/relationships" xmlns:m="http://schemas.openxmlformats.org/officeDocument/2006/math" xmlns:v="urn:schemas-microsoft-com:vml" xmlns:wp14="http://schemas.microsoft.com/office/word/2010/wordprocessingDrawing" xmlns:wp="http://schemas.openxmlformats.org/drawingml/2006/wordprocessingDrawing" xmlns:w10="urn:schemas-microsoft-com:office:word" xmlns:w="http://schemas.openxmlformats.org/wordprocessingml/2006/main" xmlns:w14="http://schemas.microsoft.com/office/word/2010/wordml" xmlns:w15="http://schemas.microsoft.com/office/word/2012/wordml" xmlns:w16cex="http://schemas.microsoft.com/office/word/2018/wordml/cex" xmlns:w16cid="http://schemas.microsoft.com/office/word/2016/wordml/cid" xmlns:w16="http://schemas.microsoft.com/office/word/2018/wordml" xmlns:w16se="http://schemas.microsoft.com/office/word/2015/wordml/symex" xmlns:wpg="http://schemas.microsoft.com/office/word/2010/wordprocessingGroup" xmlns:wpi="http://schemas.microsoft.com/office/word/2010/wordprocessingInk" xmlns:wne="http://schemas.microsoft.com/office/word/2006/wordml" xmlns:wps="http://schemas.microsoft.com/office/word/2010/wordprocessingShape" mc:Ignorable="w14 w15 w16se w16cid w16 w16cex wp14">
+<w:numbering xmlns:wpc="http://schemas.microsoft.com/office/word/2010/wordprocessingCanvas" xmlns:cx="http://schemas.microsoft.com/office/drawing/2014/chartex" xmlns:cx1="http://schemas.microsoft.com/office/drawing/2015/9/8/chartex" xmlns:cx2="http://schemas.microsoft.com/office/drawing/2015/10/21/chartex" xmlns:cx3="http://schemas.microsoft.com/office/drawing/2016/5/9/chartex" xmlns:cx4="http://schemas.microsoft.com/office/drawing/2016/5/10/chartex" xmlns:cx5="http://schemas.microsoft.com/office/drawing/2016/5/11/chartex" xmlns:cx6="http://schemas.microsoft.com/office/drawing/2016/5/12/chartex" xmlns:cx7="http://schemas.microsoft.com/office/drawing/2016/5/13/chartex" xmlns:cx8="http://schemas.microsoft.com/office/drawing/2016/5/14/chartex" xmlns:mc="http://schemas.openxmlformats.org/markup-compatibility/2006" xmlns:aink="http://schemas.microsoft.com/office/drawing/2016/ink" xmlns:am3d="http://schemas.microsoft.com/office/drawing/2017/model3d" xmlns:o="urn:schemas-microsoft-com:office:office" xmlns:r="http://schemas.openxmlformats.org/officeDocument/2006/relationships" xmlns:m="http://schemas.openxmlformats.org/officeDocument/2006/math" xmlns:v="urn:schemas-microsoft-com:vml" xmlns:wp14="http://schemas.microsoft.com/office/word/2010/wordprocessingDrawing" xmlns:wp="http://schemas.openxmlformats.org/drawingml/2006/wordprocessingDrawing" xmlns:w10="urn:schemas-microsoft-com:office:word" xmlns:w="http://schemas.openxmlformats.org/wordprocessingml/2006/main" xmlns:w14="http://schemas.microsoft.com/office/word/2010/wordml" xmlns:w15="http://schemas.microsoft.com/office/word/2012/wordml" xmlns:w16cid="http://schemas.microsoft.com/office/word/2016/wordml/cid" xmlns:w16se="http://schemas.microsoft.com/office/word/2015/wordml/symex" xmlns:wpg="http://schemas.microsoft.com/office/word/2010/wordprocessingGroup" xmlns:wpi="http://schemas.microsoft.com/office/word/2010/wordprocessingInk" xmlns:wne="http://schemas.microsoft.com/office/word/2006/wordml" xmlns:wps="http://schemas.microsoft.com/office/word/2010/wordprocessingShape" mc:Ignorable="w14 w15 w16se w16cid wp14">
   <w:abstractNum w:abstractNumId="0" w15:restartNumberingAfterBreak="0">
     <w:nsid w:val="37CC56A0"/>
     <w:multiLevelType w:val="hybridMultilevel"/>
@@ -1211,7 +1332,7 @@
 </file>
 
 <file path=word/styles.xml><?xml version="1.0" encoding="utf-8"?>
-<w:styles xmlns:mc="http://schemas.openxmlformats.org/markup-compatibility/2006" xmlns:r="http://schemas.openxmlformats.org/officeDocument/2006/relationships" xmlns:w="http://schemas.openxmlformats.org/wordprocessingml/2006/main" xmlns:w14="http://schemas.microsoft.com/office/word/2010/wordml" xmlns:w15="http://schemas.microsoft.com/office/word/2012/wordml" xmlns:w16cex="http://schemas.microsoft.com/office/word/2018/wordml/cex" xmlns:w16cid="http://schemas.microsoft.com/office/word/2016/wordml/cid" xmlns:w16="http://schemas.microsoft.com/office/word/2018/wordml" xmlns:w16se="http://schemas.microsoft.com/office/word/2015/wordml/symex" mc:Ignorable="w14 w15 w16se w16cid w16 w16cex">
+<w:styles xmlns:mc="http://schemas.openxmlformats.org/markup-compatibility/2006" xmlns:r="http://schemas.openxmlformats.org/officeDocument/2006/relationships" xmlns:w="http://schemas.openxmlformats.org/wordprocessingml/2006/main" xmlns:w14="http://schemas.microsoft.com/office/word/2010/wordml" xmlns:w15="http://schemas.microsoft.com/office/word/2012/wordml" xmlns:w16cid="http://schemas.microsoft.com/office/word/2016/wordml/cid" xmlns:w16se="http://schemas.microsoft.com/office/word/2015/wordml/symex" mc:Ignorable="w14 w15 w16se w16cid">
   <w:docDefaults>
     <w:rPrDefault>
       <w:rPr>
@@ -4024,7 +4145,7 @@
 </file>
 
 <file path=customXml/itemProps1.xml><?xml version="1.0" encoding="utf-8"?>
-<ds:datastoreItem xmlns:ds="http://schemas.openxmlformats.org/officeDocument/2006/customXml" ds:itemID="{B23655E2-252D-46D6-AB88-0EA2970E9C09}">
+<ds:datastoreItem xmlns:ds="http://schemas.openxmlformats.org/officeDocument/2006/customXml" ds:itemID="{1E37ABC2-81B3-7C47-983D-51762E7E6731}">
   <ds:schemaRefs>
     <ds:schemaRef ds:uri="http://schemas.openxmlformats.org/officeDocument/2006/bibliography"/>
   </ds:schemaRefs>

</xml_diff>